<commit_message>
Add image, organize files
</commit_message>
<xml_diff>
--- a/dev-topics-generationutils/example/aa_readme/ApacheAntAndDevOpsPractices.docx
+++ b/dev-topics-generationutils/example/aa_readme/ApacheAntAndDevOpsPractices.docx
@@ -2,6 +2,58 @@
 <file path=word/document.xml><?xml version="1.0" encoding="utf-8"?>
 <w:document xmlns:wpc="http://schemas.microsoft.com/office/word/2010/wordprocessingCanvas" xmlns:mc="http://schemas.openxmlformats.org/markup-compatibility/2006" xmlns:o="urn:schemas-microsoft-com:office:office" xmlns:r="http://schemas.openxmlformats.org/officeDocument/2006/relationships" xmlns:m="http://schemas.openxmlformats.org/officeDocument/2006/math" xmlns:v="urn:schemas-microsoft-com:vml" xmlns:wp14="http://schemas.microsoft.com/office/word/2010/wordprocessingDrawing" xmlns:wp="http://schemas.openxmlformats.org/drawingml/2006/wordprocessingDrawing" xmlns:w10="urn:schemas-microsoft-com:office:word" xmlns:w="http://schemas.openxmlformats.org/wordprocessingml/2006/main" xmlns:w14="http://schemas.microsoft.com/office/word/2010/wordml" xmlns:wpg="http://schemas.microsoft.com/office/word/2010/wordprocessingGroup" xmlns:wpi="http://schemas.microsoft.com/office/word/2010/wordprocessingInk" xmlns:wne="http://schemas.microsoft.com/office/word/2006/wordml" xmlns:wps="http://schemas.microsoft.com/office/word/2010/wordprocessingShape" mc:Ignorable="w14 wp14">
   <w:body>
+    <w:p>
+      <w:pPr>
+        <w:pStyle w:val="Heading1"/>
+        <w:spacing w:before="0" w:line="240" w:lineRule="auto"/>
+      </w:pPr>
+      <w:r>
+        <w:rPr>
+          <w:noProof/>
+        </w:rPr>
+        <w:drawing>
+          <wp:inline distT="0" distB="0" distL="0" distR="0">
+            <wp:extent cx="5943600" cy="4351020"/>
+            <wp:effectExtent l="0" t="0" r="0" b="0"/>
+            <wp:docPr id="5" name="Picture 5"/>
+            <wp:cNvGraphicFramePr>
+              <a:graphicFrameLocks xmlns:a="http://schemas.openxmlformats.org/drawingml/2006/main" noChangeAspect="1"/>
+            </wp:cNvGraphicFramePr>
+            <a:graphic xmlns:a="http://schemas.openxmlformats.org/drawingml/2006/main">
+              <a:graphicData uri="http://schemas.openxmlformats.org/drawingml/2006/picture">
+                <pic:pic xmlns:pic="http://schemas.openxmlformats.org/drawingml/2006/picture">
+                  <pic:nvPicPr>
+                    <pic:cNvPr id="0" name="ant-bug-close-up-1104972-small.jpg"/>
+                    <pic:cNvPicPr/>
+                  </pic:nvPicPr>
+                  <pic:blipFill>
+                    <a:blip r:embed="rId8">
+                      <a:extLst>
+                        <a:ext uri="{28A0092B-C50C-407E-A947-70E740481C1C}">
+                          <a14:useLocalDpi xmlns:a14="http://schemas.microsoft.com/office/drawing/2010/main" val="0"/>
+                        </a:ext>
+                      </a:extLst>
+                    </a:blip>
+                    <a:stretch>
+                      <a:fillRect/>
+                    </a:stretch>
+                  </pic:blipFill>
+                  <pic:spPr>
+                    <a:xfrm>
+                      <a:off x="0" y="0"/>
+                      <a:ext cx="5943600" cy="4351020"/>
+                    </a:xfrm>
+                    <a:prstGeom prst="rect">
+                      <a:avLst/>
+                    </a:prstGeom>
+                  </pic:spPr>
+                </pic:pic>
+              </a:graphicData>
+            </a:graphic>
+          </wp:inline>
+        </w:drawing>
+      </w:r>
+    </w:p>
     <w:p>
       <w:pPr>
         <w:pStyle w:val="Heading1"/>
@@ -56,19 +108,7 @@
         <w:spacing w:after="0" w:line="240" w:lineRule="auto"/>
       </w:pPr>
       <w:r>
-        <w:t xml:space="preserve">ANT provides dependency based </w:t>
-      </w:r>
-      <w:r>
-        <w:t xml:space="preserve">target generation, </w:t>
-      </w:r>
-      <w:r>
-        <w:t xml:space="preserve">can test conditions </w:t>
-      </w:r>
-      <w:r>
-        <w:t xml:space="preserve">sequencing, operations </w:t>
-      </w:r>
-      <w:r>
-        <w:t>(allowing variable outputs for each target.)</w:t>
+        <w:t>ANT provides dependency based target generation, can test conditions sequencing, operations (allowing variable outputs for each target.)</w:t>
       </w:r>
     </w:p>
     <w:p>
@@ -81,13 +121,10 @@
         <w:spacing w:after="0" w:line="240" w:lineRule="auto"/>
       </w:pPr>
       <w:r>
-        <w:t>ANT supports robust e</w:t>
-      </w:r>
-      <w:r>
-        <w:t>rror processing</w:t>
-      </w:r>
-      <w:r>
-        <w:t>, simplifying artifact creation</w:t>
+        <w:t>ANT supports robust error processing, simplifying artifact creation</w:t>
+      </w:r>
+      <w:r>
+        <w:t>.</w:t>
       </w:r>
     </w:p>
     <w:p>
@@ -100,16 +137,7 @@
         <w:spacing w:after="0" w:line="240" w:lineRule="auto"/>
       </w:pPr>
       <w:r>
-        <w:t>ANT incorporates</w:t>
-      </w:r>
-      <w:r>
-        <w:t xml:space="preserve"> standard template interpolation</w:t>
-      </w:r>
-      <w:r>
-        <w:t>, but can be extended with powerful generation capabilities simplifying artifact creation</w:t>
-      </w:r>
-      <w:r>
-        <w:t>.</w:t>
+        <w:t>ANT incorporates standard template interpolation, but can be extended with powerful generation capabilities simplifying artifact creation.</w:t>
       </w:r>
     </w:p>
     <w:p>
@@ -166,7 +194,11 @@
         <w:t xml:space="preserve">. </w:t>
       </w:r>
       <w:r>
-        <w:t>Infrastructure-as-Code tools like Terraform, Packer, and Ansible are examples of payloads for Cloud APIs. These tools are desig</w:t>
+        <w:t xml:space="preserve">Infrastructure-as-Code tools like Terraform, Packer, and Ansible are examples of payloads for Cloud APIs. These tools are </w:t>
+      </w:r>
+      <w:r>
+        <w:lastRenderedPageBreak/>
+        <w:t>desig</w:t>
       </w:r>
       <w:r>
         <w:t>ned following the philosophy of</w:t>
@@ -556,7 +588,6 @@
         <w:spacing w:line="240" w:lineRule="auto"/>
       </w:pPr>
       <w:r>
-        <w:lastRenderedPageBreak/>
         <w:t>Build Tool</w:t>
       </w:r>
       <w:r>
@@ -926,7 +957,11 @@
         <w:t xml:space="preserve"> is widespread, but Maven makes</w:t>
       </w:r>
       <w:r>
-        <w:t xml:space="preserve"> deviation from the “convention” difficult. Complex </w:t>
+        <w:t xml:space="preserve"> </w:t>
+      </w:r>
+      <w:r>
+        <w:lastRenderedPageBreak/>
+        <w:t xml:space="preserve">deviation from the “convention” difficult. Complex </w:t>
       </w:r>
       <w:r>
         <w:t>non-conforming Maven</w:t>
@@ -1482,6 +1517,7 @@
         <w:spacing w:after="0" w:line="240" w:lineRule="auto"/>
       </w:pPr>
       <w:r>
+        <w:lastRenderedPageBreak/>
         <w:t xml:space="preserve">Maven and Gradle are more </w:t>
       </w:r>
       <w:r>
@@ -2684,6 +2720,7 @@
               </w:numPr>
             </w:pPr>
             <w:r>
+              <w:lastRenderedPageBreak/>
               <w:t>Generator =</w:t>
             </w:r>
           </w:p>
@@ -3349,7 +3386,6 @@
                 <w:sz w:val="18"/>
                 <w:szCs w:val="18"/>
               </w:rPr>
-              <w:lastRenderedPageBreak/>
               <w:t>GEN_tgt_tbl</w:t>
             </w:r>
             <w:proofErr w:type="spellEnd"/>
@@ -3461,7 +3497,6 @@
           </w:tcPr>
           <w:p>
             <w:r>
-              <w:lastRenderedPageBreak/>
               <w:t>+</w:t>
             </w:r>
           </w:p>
@@ -4460,7 +4495,18 @@
                 <w:sz w:val="18"/>
                 <w:szCs w:val="18"/>
               </w:rPr>
-              <w:t>-- https://cwiki.apache.org/confluence/display/Hive/LanguageManual+VariableSubstitution.</w:t>
+              <w:t xml:space="preserve">-- </w:t>
+            </w:r>
+            <w:r>
+              <w:rPr>
+                <w:rFonts w:ascii="Lucida Console" w:hAnsi="Lucida Console"/>
+                <w:b/>
+                <w:color w:val="002060"/>
+                <w:sz w:val="18"/>
+                <w:szCs w:val="18"/>
+              </w:rPr>
+              <w:lastRenderedPageBreak/>
+              <w:t>https://cwiki.apache.org/confluence/display/Hive/LanguageManual+VariableSubstitution.</w:t>
             </w:r>
           </w:p>
           <w:p>
@@ -5236,7 +5282,6 @@
         <w:spacing w:after="0" w:line="240" w:lineRule="auto"/>
       </w:pPr>
       <w:r>
-        <w:lastRenderedPageBreak/>
         <w:t>Our ANT deployment exa</w:t>
       </w:r>
       <w:r>
@@ -6228,6 +6273,7 @@
         <w:spacing w:after="0" w:line="240" w:lineRule="auto"/>
       </w:pPr>
       <w:r>
+        <w:lastRenderedPageBreak/>
         <w:t>The targets perform the work outlined in the description</w:t>
       </w:r>
       <w:r>
@@ -6295,7 +6341,7 @@
                     <pic:cNvPicPr/>
                   </pic:nvPicPr>
                   <pic:blipFill>
-                    <a:blip r:embed="rId8" cstate="print">
+                    <a:blip r:embed="rId9" cstate="print">
                       <a:extLst>
                         <a:ext uri="{28A0092B-C50C-407E-A947-70E740481C1C}">
                           <a14:useLocalDpi xmlns:a14="http://schemas.microsoft.com/office/drawing/2010/main" val="0"/>
@@ -6751,6 +6797,9 @@
       </w:r>
       <w:proofErr w:type="spellStart"/>
       <w:r>
+        <w:rPr>
+          <w:i/>
+        </w:rPr>
         <w:t>build.properties</w:t>
       </w:r>
       <w:proofErr w:type="spellEnd"/>
@@ -6772,6 +6821,9 @@
       </w:r>
       <w:proofErr w:type="spellStart"/>
       <w:r>
+        <w:rPr>
+          <w:i/>
+        </w:rPr>
         <w:t>target_defs.properties</w:t>
       </w:r>
       <w:proofErr w:type="spellEnd"/>
@@ -6790,6 +6842,9 @@
       </w:r>
       <w:proofErr w:type="spellStart"/>
       <w:r>
+        <w:rPr>
+          <w:i/>
+        </w:rPr>
         <w:t>shared_defs.properties</w:t>
       </w:r>
       <w:proofErr w:type="spellEnd"/>
@@ -6804,6 +6859,7 @@
         <w:spacing w:after="0" w:line="240" w:lineRule="auto"/>
       </w:pPr>
       <w:r>
+        <w:lastRenderedPageBreak/>
         <w:t xml:space="preserve">Shared properties are the most common, and </w:t>
       </w:r>
       <w:r>
@@ -6934,7 +6990,7 @@
                     <pic:cNvPicPr/>
                   </pic:nvPicPr>
                   <pic:blipFill>
-                    <a:blip r:embed="rId9" cstate="print">
+                    <a:blip r:embed="rId10" cstate="print">
                       <a:extLst>
                         <a:ext uri="{28A0092B-C50C-407E-A947-70E740481C1C}">
                           <a14:useLocalDpi xmlns:a14="http://schemas.microsoft.com/office/drawing/2010/main" val="0"/>
@@ -7042,7 +7098,6 @@
         <w:rPr>
           <w:noProof/>
         </w:rPr>
-        <w:lastRenderedPageBreak/>
         <w:drawing>
           <wp:inline distT="0" distB="0" distL="0" distR="0" wp14:anchorId="03BB2690" wp14:editId="3DC303CE">
             <wp:extent cx="5943600" cy="1473200"/>
@@ -7059,7 +7114,7 @@
                     <pic:cNvPicPr/>
                   </pic:nvPicPr>
                   <pic:blipFill>
-                    <a:blip r:embed="rId10" cstate="print">
+                    <a:blip r:embed="rId11" cstate="print">
                       <a:extLst>
                         <a:ext uri="{28A0092B-C50C-407E-A947-70E740481C1C}">
                           <a14:useLocalDpi xmlns:a14="http://schemas.microsoft.com/office/drawing/2010/main" val="0"/>
@@ -7207,10 +7262,12 @@
       <w:pPr>
         <w:spacing w:after="0" w:line="240" w:lineRule="auto"/>
       </w:pPr>
+      <w:bookmarkStart w:id="0" w:name="_GoBack"/>
       <w:r>
         <w:rPr>
           <w:noProof/>
         </w:rPr>
+        <w:lastRenderedPageBreak/>
         <w:drawing>
           <wp:inline distT="0" distB="0" distL="0" distR="0" wp14:anchorId="7D75D717" wp14:editId="2CC984B8">
             <wp:extent cx="5943600" cy="2822575"/>
@@ -7227,7 +7284,7 @@
                     <pic:cNvPicPr/>
                   </pic:nvPicPr>
                   <pic:blipFill>
-                    <a:blip r:embed="rId11" cstate="print">
+                    <a:blip r:embed="rId12" cstate="print">
                       <a:extLst>
                         <a:ext uri="{28A0092B-C50C-407E-A947-70E740481C1C}">
                           <a14:useLocalDpi xmlns:a14="http://schemas.microsoft.com/office/drawing/2010/main" val="0"/>
@@ -7253,6 +7310,7 @@
           </wp:inline>
         </w:drawing>
       </w:r>
+      <w:bookmarkEnd w:id="0"/>
     </w:p>
     <w:p>
       <w:pPr>
@@ -7472,7 +7530,6 @@
         <w:spacing w:after="0" w:line="240" w:lineRule="auto"/>
       </w:pPr>
       <w:r>
-        <w:lastRenderedPageBreak/>
         <w:t xml:space="preserve">Is extensible (e.g., </w:t>
       </w:r>
       <w:r>
@@ -7521,8 +7578,6 @@
       <w:r>
         <w:t xml:space="preserve">file </w:t>
       </w:r>
-      <w:bookmarkStart w:id="0" w:name="_GoBack"/>
-      <w:bookmarkEnd w:id="0"/>
       <w:r>
         <w:t>generation.</w:t>
       </w:r>
@@ -7531,28 +7586,10 @@
       <w:pPr>
         <w:spacing w:after="0" w:line="240" w:lineRule="auto"/>
         <w:rPr>
-          <w:rFonts w:cstheme="minorHAnsi"/>
           <w:sz w:val="28"/>
           <w:szCs w:val="28"/>
         </w:rPr>
       </w:pPr>
-      <w:r>
-        <w:rPr>
-          <w:rFonts w:cstheme="minorHAnsi"/>
-          <w:sz w:val="28"/>
-          <w:szCs w:val="28"/>
-        </w:rPr>
-        <w:t>Ω</w:t>
-      </w:r>
-    </w:p>
-    <w:p>
-      <w:pPr>
-        <w:spacing w:after="0" w:line="240" w:lineRule="auto"/>
-        <w:rPr>
-          <w:sz w:val="28"/>
-          <w:szCs w:val="28"/>
-        </w:rPr>
-      </w:pPr>
     </w:p>
     <w:p>
       <w:pPr>
@@ -7576,7 +7613,19 @@
         <w:rPr>
           <w:i/>
         </w:rPr>
-        <w:t>Supporting material to understand the ANT example</w:t>
+        <w:t>Supporting material</w:t>
+      </w:r>
+      <w:r>
+        <w:rPr>
+          <w:i/>
+        </w:rPr>
+        <w:t>s</w:t>
+      </w:r>
+      <w:r>
+        <w:rPr>
+          <w:i/>
+        </w:rPr>
+        <w:t xml:space="preserve"> to understand the ANT example</w:t>
       </w:r>
     </w:p>
     <w:p>
@@ -7599,7 +7648,7 @@
       <w:r>
         <w:t xml:space="preserve">: </w:t>
       </w:r>
-      <w:hyperlink r:id="rId12" w:history="1">
+      <w:hyperlink r:id="rId13" w:history="1">
         <w:r>
           <w:rPr>
             <w:rStyle w:val="Hyperlink"/>
@@ -7623,7 +7672,7 @@
       <w:r>
         <w:t xml:space="preserve">Ant On-line user manual: </w:t>
       </w:r>
-      <w:hyperlink r:id="rId13" w:history="1">
+      <w:hyperlink r:id="rId14" w:history="1">
         <w:r>
           <w:rPr>
             <w:rStyle w:val="Hyperlink"/>
@@ -7656,7 +7705,7 @@
       <w:r>
         <w:t xml:space="preserve">questions: </w:t>
       </w:r>
-      <w:hyperlink r:id="rId14" w:history="1">
+      <w:hyperlink r:id="rId15" w:history="1">
         <w:r>
           <w:rPr>
             <w:rStyle w:val="Hyperlink"/>
@@ -7680,7 +7729,7 @@
       <w:r>
         <w:t xml:space="preserve">Eclipse Ant integration example: </w:t>
       </w:r>
-      <w:hyperlink r:id="rId15" w:history="1">
+      <w:hyperlink r:id="rId16" w:history="1">
         <w:r>
           <w:rPr>
             <w:rStyle w:val="Hyperlink"/>
@@ -7704,7 +7753,7 @@
       <w:r>
         <w:t xml:space="preserve">ANT tutorial:  </w:t>
       </w:r>
-      <w:hyperlink r:id="rId16" w:history="1">
+      <w:hyperlink r:id="rId17" w:history="1">
         <w:r>
           <w:rPr>
             <w:rStyle w:val="Hyperlink"/>
@@ -7726,9 +7775,10 @@
         <w:spacing w:after="0" w:line="240" w:lineRule="auto"/>
       </w:pPr>
       <w:r>
+        <w:lastRenderedPageBreak/>
         <w:t xml:space="preserve">MAKE shortcoming reference: </w:t>
       </w:r>
-      <w:hyperlink r:id="rId17" w:history="1">
+      <w:hyperlink r:id="rId18" w:history="1">
         <w:r>
           <w:rPr>
             <w:rStyle w:val="Hyperlink"/>
@@ -7794,7 +7844,7 @@
       <w:r>
         <w:t xml:space="preserve"> (see </w:t>
       </w:r>
-      <w:hyperlink r:id="rId18" w:history="1">
+      <w:hyperlink r:id="rId19" w:history="1">
         <w:r>
           <w:rPr>
             <w:rStyle w:val="Hyperlink"/>
@@ -7818,7 +7868,7 @@
       <w:r>
         <w:t xml:space="preserve">Freemarker site: </w:t>
       </w:r>
-      <w:hyperlink r:id="rId19" w:history="1">
+      <w:hyperlink r:id="rId20" w:history="1">
         <w:r>
           <w:rPr>
             <w:rStyle w:val="Hyperlink"/>
@@ -7842,7 +7892,7 @@
       <w:r>
         <w:t xml:space="preserve">Freemarker manual: </w:t>
       </w:r>
-      <w:hyperlink r:id="rId20" w:history="1">
+      <w:hyperlink r:id="rId21" w:history="1">
         <w:r>
           <w:rPr>
             <w:rStyle w:val="Hyperlink"/>
@@ -7866,7 +7916,7 @@
       <w:r>
         <w:t xml:space="preserve">Template Authors Guide: </w:t>
       </w:r>
-      <w:hyperlink r:id="rId21" w:history="1">
+      <w:hyperlink r:id="rId22" w:history="1">
         <w:r>
           <w:rPr>
             <w:rStyle w:val="Hyperlink"/>
@@ -7890,7 +7940,7 @@
       <w:r>
         <w:t xml:space="preserve">Template tutorial: </w:t>
       </w:r>
-      <w:hyperlink r:id="rId22" w:history="1">
+      <w:hyperlink r:id="rId23" w:history="1">
         <w:r>
           <w:rPr>
             <w:rStyle w:val="Hyperlink"/>
@@ -7922,7 +7972,7 @@
       <w:r>
         <w:t xml:space="preserve">: </w:t>
       </w:r>
-      <w:hyperlink r:id="rId23" w:history="1">
+      <w:hyperlink r:id="rId24" w:history="1">
         <w:r>
           <w:rPr>
             <w:rStyle w:val="Hyperlink"/>
@@ -7949,7 +7999,7 @@
       <w:r>
         <w:t xml:space="preserve">Convention over Configuration: </w:t>
       </w:r>
-      <w:hyperlink r:id="rId24" w:history="1">
+      <w:hyperlink r:id="rId25" w:history="1">
         <w:r>
           <w:rPr>
             <w:rStyle w:val="Hyperlink"/>
@@ -8000,7 +8050,7 @@
       <w:r>
         <w:t xml:space="preserve">Freemarker Java development tutorial-1: </w:t>
       </w:r>
-      <w:hyperlink r:id="rId25" w:history="1">
+      <w:hyperlink r:id="rId26" w:history="1">
         <w:r>
           <w:rPr>
             <w:rStyle w:val="Hyperlink"/>
@@ -8030,7 +8080,7 @@
       <w:r>
         <w:t xml:space="preserve">: </w:t>
       </w:r>
-      <w:hyperlink r:id="rId26" w:history="1">
+      <w:hyperlink r:id="rId27" w:history="1">
         <w:r>
           <w:rPr>
             <w:rStyle w:val="Hyperlink"/>
@@ -8057,7 +8107,7 @@
       <w:r>
         <w:t xml:space="preserve"> tutorials: </w:t>
       </w:r>
-      <w:hyperlink r:id="rId27" w:history="1">
+      <w:hyperlink r:id="rId28" w:history="1">
         <w:r>
           <w:rPr>
             <w:rStyle w:val="Hyperlink"/>
@@ -8108,7 +8158,7 @@
       <w:r>
         <w:t xml:space="preserve"> </w:t>
       </w:r>
-      <w:hyperlink r:id="rId28" w:history="1">
+      <w:hyperlink r:id="rId29" w:history="1">
         <w:r>
           <w:rPr>
             <w:rStyle w:val="Hyperlink"/>
@@ -8138,7 +8188,7 @@
       <w:r>
         <w:t xml:space="preserve">: </w:t>
       </w:r>
-      <w:hyperlink r:id="rId29" w:history="1">
+      <w:hyperlink r:id="rId30" w:history="1">
         <w:r>
           <w:rPr>
             <w:rStyle w:val="Hyperlink"/>
@@ -8174,7 +8224,7 @@
       <w:r>
         <w:t xml:space="preserve"> </w:t>
       </w:r>
-      <w:hyperlink r:id="rId30" w:history="1">
+      <w:hyperlink r:id="rId31" w:history="1">
         <w:r>
           <w:rPr>
             <w:rStyle w:val="Hyperlink"/>
@@ -8839,6 +8889,7 @@
           <w:sz w:val="18"/>
           <w:szCs w:val="18"/>
         </w:rPr>
+        <w:lastRenderedPageBreak/>
         <w:t xml:space="preserve">  Usage:  -</w:t>
       </w:r>
       <w:proofErr w:type="spellStart"/>

</xml_diff>

<commit_message>
Touch-up proofing and art
Add decorated ANT image.
</commit_message>
<xml_diff>
--- a/dev-topics-generationutils/example/aa_readme/ApacheAntAndDevOpsPractices.docx
+++ b/dev-topics-generationutils/example/aa_readme/ApacheAntAndDevOpsPractices.docx
@@ -7,15 +7,21 @@
         <w:pStyle w:val="Heading1"/>
         <w:spacing w:before="0" w:line="240" w:lineRule="auto"/>
       </w:pPr>
+    </w:p>
+    <w:p>
+      <w:pPr>
+        <w:pStyle w:val="Heading1"/>
+        <w:spacing w:before="0" w:line="240" w:lineRule="auto"/>
+      </w:pPr>
       <w:r>
         <w:rPr>
           <w:noProof/>
         </w:rPr>
         <w:drawing>
           <wp:inline distT="0" distB="0" distL="0" distR="0">
-            <wp:extent cx="5943600" cy="4351020"/>
+            <wp:extent cx="5943600" cy="4347210"/>
             <wp:effectExtent l="0" t="0" r="0" b="0"/>
-            <wp:docPr id="5" name="Picture 5"/>
+            <wp:docPr id="6" name="Picture 6"/>
             <wp:cNvGraphicFramePr>
               <a:graphicFrameLocks xmlns:a="http://schemas.openxmlformats.org/drawingml/2006/main" noChangeAspect="1"/>
             </wp:cNvGraphicFramePr>
@@ -23,11 +29,11 @@
               <a:graphicData uri="http://schemas.openxmlformats.org/drawingml/2006/picture">
                 <pic:pic xmlns:pic="http://schemas.openxmlformats.org/drawingml/2006/picture">
                   <pic:nvPicPr>
-                    <pic:cNvPr id="0" name="ant-bug-close-up-1104972-small.jpg"/>
+                    <pic:cNvPr id="0" name="ant-bug-close-up-1104972_wording.jpg"/>
                     <pic:cNvPicPr/>
                   </pic:nvPicPr>
                   <pic:blipFill>
-                    <a:blip r:embed="rId8">
+                    <a:blip r:embed="rId8" cstate="print">
                       <a:extLst>
                         <a:ext uri="{28A0092B-C50C-407E-A947-70E740481C1C}">
                           <a14:useLocalDpi xmlns:a14="http://schemas.microsoft.com/office/drawing/2010/main" val="0"/>
@@ -41,7 +47,7 @@
                   <pic:spPr>
                     <a:xfrm>
                       <a:off x="0" y="0"/>
-                      <a:ext cx="5943600" cy="4351020"/>
+                      <a:ext cx="5943600" cy="4347210"/>
                     </a:xfrm>
                     <a:prstGeom prst="rect">
                       <a:avLst/>
@@ -60,21 +66,10 @@
         <w:spacing w:before="0" w:line="240" w:lineRule="auto"/>
       </w:pPr>
       <w:r>
+        <w:t xml:space="preserve">Abstract - </w:t>
+      </w:r>
+      <w:r>
         <w:t>Apache Ant and DevOps Practices</w:t>
-      </w:r>
-    </w:p>
-    <w:p>
-      <w:pPr>
-        <w:spacing w:line="240" w:lineRule="auto"/>
-      </w:pPr>
-    </w:p>
-    <w:p>
-      <w:pPr>
-        <w:pStyle w:val="Heading1"/>
-        <w:spacing w:before="0" w:line="240" w:lineRule="auto"/>
-      </w:pPr>
-      <w:r>
-        <w:t>Abstract</w:t>
       </w:r>
     </w:p>
     <w:p>
@@ -142,6 +137,19 @@
     </w:p>
     <w:p>
       <w:pPr>
+        <w:pStyle w:val="ListParagraph"/>
+        <w:numPr>
+          <w:ilvl w:val="0"/>
+          <w:numId w:val="14"/>
+        </w:numPr>
+        <w:spacing w:after="0" w:line="240" w:lineRule="auto"/>
+      </w:pPr>
+      <w:r>
+        <w:t>ANT features offers a replacement for Bash with greater reliability (robust execution) and simplified orchestration.</w:t>
+      </w:r>
+    </w:p>
+    <w:p>
+      <w:pPr>
         <w:spacing w:after="0" w:line="240" w:lineRule="auto"/>
       </w:pPr>
     </w:p>
@@ -170,7 +178,10 @@
         <w:t>lections of modified files to deploy</w:t>
       </w:r>
       <w:r>
-        <w:t xml:space="preserve"> to remote servers, such as configuration files or payloads for Cloud APIs. There are many tools to handle these “push” operation</w:t>
+        <w:t xml:space="preserve"> to remote servers. Examples are</w:t>
+      </w:r>
+      <w:r>
+        <w:t xml:space="preserve"> configuration files or payloads for Cloud APIs. There are many tools to handle these “push” operation</w:t>
       </w:r>
       <w:r>
         <w:t>s</w:t>
@@ -241,14 +252,28 @@
         <w:t xml:space="preserve"> handled well by these tools</w:t>
       </w:r>
       <w:r>
+        <w:t>, using Bash,</w:t>
+      </w:r>
+      <w:r>
         <w:t xml:space="preserve"> in</w:t>
       </w:r>
       <w:r>
-        <w:t xml:space="preserve"> current approaches</w:t>
+        <w:t xml:space="preserve"> </w:t>
+      </w:r>
+      <w:r>
+        <w:t xml:space="preserve">most </w:t>
+      </w:r>
+      <w:r>
+        <w:t>current approaches</w:t>
       </w:r>
       <w:r>
         <w:t>:</w:t>
       </w:r>
+    </w:p>
+    <w:p>
+      <w:pPr>
+        <w:spacing w:after="0" w:line="240" w:lineRule="auto"/>
+      </w:pPr>
     </w:p>
     <w:p>
       <w:pPr>
@@ -331,10 +356,22 @@
         <w:t>se</w:t>
       </w:r>
       <w:r>
-        <w:t xml:space="preserve"> tools. </w:t>
-      </w:r>
-      <w:r>
-        <w:t>The deployed files are often text files that are very similar across targets. Maintenance of the target-specific variants becomes difficult</w:t>
+        <w:t xml:space="preserve"> tools</w:t>
+      </w:r>
+      <w:r>
+        <w:t>; all too often done with Bash</w:t>
+      </w:r>
+      <w:r>
+        <w:t xml:space="preserve">. </w:t>
+      </w:r>
+      <w:r>
+        <w:t xml:space="preserve">The deployed files are </w:t>
+      </w:r>
+      <w:r>
+        <w:t>frequently</w:t>
+      </w:r>
+      <w:r>
+        <w:t xml:space="preserve"> text files that are very similar across targets. Maintenance of the target-specific variants becomes difficult</w:t>
       </w:r>
       <w:r>
         <w:t xml:space="preserve"> </w:t>
@@ -351,6 +388,11 @@
       <w:r>
         <w:t>. We must deploy the correct variant to each target while keeping the common parts identical.</w:t>
       </w:r>
+      <w:r>
+        <w:t xml:space="preserve"> The common portion of each document comprises most of the deployable artifact.</w:t>
+      </w:r>
+      <w:bookmarkStart w:id="0" w:name="_GoBack"/>
+      <w:bookmarkEnd w:id="0"/>
     </w:p>
     <w:p>
       <w:pPr>
@@ -918,7 +960,11 @@
         <w:t xml:space="preserve">aven </w:t>
       </w:r>
       <w:r>
-        <w:t>extends ANT capabilities by providing</w:t>
+        <w:t xml:space="preserve">extends ANT </w:t>
+      </w:r>
+      <w:r>
+        <w:lastRenderedPageBreak/>
+        <w:t>capabilities by providing</w:t>
       </w:r>
       <w:r>
         <w:t xml:space="preserve"> </w:t>
@@ -957,11 +1003,7 @@
         <w:t xml:space="preserve"> is widespread, but Maven makes</w:t>
       </w:r>
       <w:r>
-        <w:t xml:space="preserve"> </w:t>
-      </w:r>
-      <w:r>
-        <w:lastRenderedPageBreak/>
-        <w:t xml:space="preserve">deviation from the “convention” difficult. Complex </w:t>
+        <w:t xml:space="preserve"> deviation from the “convention” difficult. Complex </w:t>
       </w:r>
       <w:r>
         <w:t>non-conforming Maven</w:t>
@@ -1474,6 +1516,7 @@
         <w:spacing w:after="0" w:line="240" w:lineRule="auto"/>
       </w:pPr>
       <w:r>
+        <w:lastRenderedPageBreak/>
         <w:t xml:space="preserve">Finally, ANT is easily installed in many environments, </w:t>
       </w:r>
       <w:r>
@@ -1517,7 +1560,6 @@
         <w:spacing w:after="0" w:line="240" w:lineRule="auto"/>
       </w:pPr>
       <w:r>
-        <w:lastRenderedPageBreak/>
         <w:t xml:space="preserve">Maven and Gradle are more </w:t>
       </w:r>
       <w:r>
@@ -4393,6 +4435,7 @@
               <w:rPr>
                 <w:b/>
               </w:rPr>
+              <w:lastRenderedPageBreak/>
               <w:t>Interpolated</w:t>
             </w:r>
           </w:p>
@@ -4495,18 +4538,7 @@
                 <w:sz w:val="18"/>
                 <w:szCs w:val="18"/>
               </w:rPr>
-              <w:t xml:space="preserve">-- </w:t>
-            </w:r>
-            <w:r>
-              <w:rPr>
-                <w:rFonts w:ascii="Lucida Console" w:hAnsi="Lucida Console"/>
-                <w:b/>
-                <w:color w:val="002060"/>
-                <w:sz w:val="18"/>
-                <w:szCs w:val="18"/>
-              </w:rPr>
-              <w:lastRenderedPageBreak/>
-              <w:t>https://cwiki.apache.org/confluence/display/Hive/LanguageManual+VariableSubstitution.</w:t>
+              <w:t>-- https://cwiki.apache.org/confluence/display/Hive/LanguageManual+VariableSubstitution.</w:t>
             </w:r>
           </w:p>
           <w:p>
@@ -6175,6 +6207,7 @@
           <w:sz w:val="18"/>
           <w:szCs w:val="18"/>
         </w:rPr>
+        <w:lastRenderedPageBreak/>
         <w:t xml:space="preserve"> </w:t>
       </w:r>
       <w:proofErr w:type="spellStart"/>
@@ -6273,7 +6306,6 @@
         <w:spacing w:after="0" w:line="240" w:lineRule="auto"/>
       </w:pPr>
       <w:r>
-        <w:lastRenderedPageBreak/>
         <w:t>The targets perform the work outlined in the description</w:t>
       </w:r>
       <w:r>
@@ -6859,7 +6891,6 @@
         <w:spacing w:after="0" w:line="240" w:lineRule="auto"/>
       </w:pPr>
       <w:r>
-        <w:lastRenderedPageBreak/>
         <w:t xml:space="preserve">Shared properties are the most common, and </w:t>
       </w:r>
       <w:r>
@@ -7262,7 +7293,6 @@
       <w:pPr>
         <w:spacing w:after="0" w:line="240" w:lineRule="auto"/>
       </w:pPr>
-      <w:bookmarkStart w:id="0" w:name="_GoBack"/>
       <w:r>
         <w:rPr>
           <w:noProof/>
@@ -7310,7 +7340,6 @@
           </wp:inline>
         </w:drawing>
       </w:r>
-      <w:bookmarkEnd w:id="0"/>
     </w:p>
     <w:p>
       <w:pPr>

</xml_diff>

<commit_message>
Article finished and published
Add command-line args as image
</commit_message>
<xml_diff>
--- a/dev-topics-generationutils/example/aa_readme/ApacheAntAndDevOpsPractices.docx
+++ b/dev-topics-generationutils/example/aa_readme/ApacheAntAndDevOpsPractices.docx
@@ -103,7 +103,16 @@
         <w:spacing w:after="0" w:line="240" w:lineRule="auto"/>
       </w:pPr>
       <w:r>
-        <w:t>ANT provides dependency based target generation, can test conditions sequencing, operations (allowing variable outputs for each target.)</w:t>
+        <w:t>P</w:t>
+      </w:r>
+      <w:r>
+        <w:t>rovides dependency based target generation, can test conditions</w:t>
+      </w:r>
+      <w:r>
+        <w:t>, conditionally sequencing</w:t>
+      </w:r>
+      <w:r>
+        <w:t xml:space="preserve"> operations (allowing variable outputs for each target.)</w:t>
       </w:r>
     </w:p>
     <w:p>
@@ -116,7 +125,10 @@
         <w:spacing w:after="0" w:line="240" w:lineRule="auto"/>
       </w:pPr>
       <w:r>
-        <w:t>ANT supports robust error processing, simplifying artifact creation</w:t>
+        <w:t>S</w:t>
+      </w:r>
+      <w:r>
+        <w:t>upports robust error processing, simplifying artifact creation</w:t>
       </w:r>
       <w:r>
         <w:t>.</w:t>
@@ -132,7 +144,10 @@
         <w:spacing w:after="0" w:line="240" w:lineRule="auto"/>
       </w:pPr>
       <w:r>
-        <w:t>ANT incorporates standard template interpolation, but can be extended with powerful generation capabilities simplifying artifact creation.</w:t>
+        <w:t>I</w:t>
+      </w:r>
+      <w:r>
+        <w:t>ncorporates standard template interpolation, but can be extended with powerful generation capabilities simplifying artifact creation.</w:t>
       </w:r>
     </w:p>
     <w:p>
@@ -145,7 +160,10 @@
         <w:spacing w:after="0" w:line="240" w:lineRule="auto"/>
       </w:pPr>
       <w:r>
-        <w:t>ANT features offers a replacement for Bash with greater reliability (robust execution) and simplified orchestration.</w:t>
+        <w:t>F</w:t>
+      </w:r>
+      <w:r>
+        <w:t>eatures offers a replacement for Bash with greater reliability (robust execution) and simplified orchestration.</w:t>
       </w:r>
     </w:p>
     <w:p>
@@ -160,8 +178,6 @@
       <w:r>
         <w:t xml:space="preserve">We additionally offer examples of enhanced templating, accessed using </w:t>
       </w:r>
-      <w:bookmarkStart w:id="0" w:name="_GoBack"/>
-      <w:bookmarkEnd w:id="0"/>
       <w:r>
         <w:t>ANT, which</w:t>
       </w:r>
@@ -392,7 +408,13 @@
         <w:t>frequently</w:t>
       </w:r>
       <w:r>
-        <w:t xml:space="preserve"> text files that are very similar across targets. Maintenance of the target-specific variants becomes difficult</w:t>
+        <w:t xml:space="preserve"> text files that are very similar across</w:t>
+      </w:r>
+      <w:r>
+        <w:t xml:space="preserve"> deployment</w:t>
+      </w:r>
+      <w:r>
+        <w:t xml:space="preserve"> targets. Maintenance of the target-specific variants becomes difficult</w:t>
       </w:r>
       <w:r>
         <w:t xml:space="preserve"> </w:t>
@@ -474,10 +496,16 @@
         <w:t xml:space="preserve">“build” </w:t>
       </w:r>
       <w:r>
-        <w:t>development is a mature practice with similar requirements and a long history of</w:t>
-      </w:r>
-      <w:r>
-        <w:t xml:space="preserve"> many</w:t>
+        <w:t xml:space="preserve">development is a mature practice with similar requirements </w:t>
+      </w:r>
+      <w:r>
+        <w:t xml:space="preserve">to DevOps, </w:t>
+      </w:r>
+      <w:r>
+        <w:t xml:space="preserve">and </w:t>
+      </w:r>
+      <w:r>
+        <w:t>many</w:t>
       </w:r>
       <w:r>
         <w:t xml:space="preserve"> tools to “build” software components. This parallels DevOps practice of building deployable components. We </w:t>
@@ -598,7 +626,17 @@
         <w:t>example are</w:t>
       </w:r>
       <w:r>
-        <w:t xml:space="preserve"> located in the DemoDev repository (see </w:t>
+        <w:t xml:space="preserve"> located in the </w:t>
+      </w:r>
+      <w:r>
+        <w:rPr>
+          <w:b/>
+          <w:i/>
+        </w:rPr>
+        <w:t>DemoDev</w:t>
+      </w:r>
+      <w:r>
+        <w:t xml:space="preserve"> repository (see </w:t>
       </w:r>
       <w:r>
         <w:rPr>
@@ -908,10 +946,10 @@
         <w:t>poor b</w:t>
       </w:r>
       <w:r>
-        <w:t>uild engineers have</w:t>
-      </w:r>
-      <w:r>
-        <w:t xml:space="preserve"> to re-learn</w:t>
+        <w:t xml:space="preserve">uild engineers </w:t>
+      </w:r>
+      <w:r>
+        <w:t>re-learn</w:t>
       </w:r>
       <w:r>
         <w:t xml:space="preserve"> each </w:t>
@@ -1092,7 +1130,19 @@
         <w:t xml:space="preserve"> as “tasks” using a DSL (Domain Specific</w:t>
       </w:r>
       <w:r>
-        <w:t xml:space="preserve"> Language) based on the JVM language Groovy, and recently added</w:t>
+        <w:t xml:space="preserve"> Language</w:t>
+      </w:r>
+      <w:r>
+        <w:t>.</w:t>
+      </w:r>
+      <w:r>
+        <w:t xml:space="preserve">) </w:t>
+      </w:r>
+      <w:r>
+        <w:t xml:space="preserve">The DSL is </w:t>
+      </w:r>
+      <w:r>
+        <w:t>based on the JVM language Groovy, and recently added</w:t>
       </w:r>
       <w:r>
         <w:t xml:space="preserve"> Kotlin. Plugins provide the functionality for tasks. </w:t>
@@ -1247,6 +1297,9 @@
       </w:r>
       <w:r>
         <w:t xml:space="preserve"> because of the complexity and unreliability of the interdependent build actions</w:t>
+      </w:r>
+      <w:r>
+        <w:t xml:space="preserve"> when programmed in Bash</w:t>
       </w:r>
       <w:r>
         <w:t xml:space="preserve">. There are no standard versions of any </w:t>
@@ -1526,6 +1579,7 @@
         <w:spacing w:after="0" w:line="240" w:lineRule="auto"/>
       </w:pPr>
       <w:r>
+        <w:lastRenderedPageBreak/>
         <w:t>Easily extensible by multiple mechanisms.</w:t>
       </w:r>
     </w:p>
@@ -1539,14 +1593,30 @@
         <w:spacing w:after="0" w:line="240" w:lineRule="auto"/>
       </w:pPr>
       <w:r>
-        <w:lastRenderedPageBreak/>
         <w:t>Well</w:t>
       </w:r>
       <w:r>
         <w:t xml:space="preserve"> documented, well </w:t>
       </w:r>
       <w:r>
-        <w:t>supported in the community.</w:t>
+        <w:t xml:space="preserve">supported in </w:t>
+      </w:r>
+      <w:proofErr w:type="gramStart"/>
+      <w:r>
+        <w:t xml:space="preserve">the </w:t>
+      </w:r>
+      <w:r>
+        <w:t xml:space="preserve"> open</w:t>
+      </w:r>
+      <w:proofErr w:type="gramEnd"/>
+      <w:r>
+        <w:t>-source</w:t>
+      </w:r>
+      <w:r>
+        <w:t xml:space="preserve"> </w:t>
+      </w:r>
+      <w:r>
+        <w:t>community.</w:t>
       </w:r>
     </w:p>
     <w:p>
@@ -1961,7 +2031,13 @@
         <w:t xml:space="preserve"> process</w:t>
       </w:r>
       <w:r>
-        <w:t xml:space="preserve"> with an example:</w:t>
+        <w:t xml:space="preserve"> with an </w:t>
+      </w:r>
+      <w:r>
+        <w:t xml:space="preserve">ANT </w:t>
+      </w:r>
+      <w:r>
+        <w:t>example:</w:t>
       </w:r>
     </w:p>
     <w:p>
@@ -2452,6 +2528,7 @@
           </w:tcPr>
           <w:p>
             <w:r>
+              <w:lastRenderedPageBreak/>
               <w:t>+</w:t>
             </w:r>
           </w:p>
@@ -2480,7 +2557,6 @@
               <w:rPr>
                 <w:b/>
               </w:rPr>
-              <w:lastRenderedPageBreak/>
               <w:t>Template</w:t>
             </w:r>
           </w:p>
@@ -3237,7 +3313,13 @@
         <w:t xml:space="preserve"> and then reprocessed by </w:t>
       </w:r>
       <w:r>
-        <w:t>Hive at runtime</w:t>
+        <w:t>Hive at run</w:t>
+      </w:r>
+      <w:r>
+        <w:t>-</w:t>
+      </w:r>
+      <w:r>
+        <w:t>time</w:t>
       </w:r>
       <w:r>
         <w:t xml:space="preserve">. There could be a collision between variable expansion requests; they all look like </w:t>
@@ -3259,7 +3341,13 @@
         <w:t xml:space="preserve"> </w:t>
       </w:r>
       <w:r>
-        <w:t xml:space="preserve">Our generator solves that problem. </w:t>
+        <w:t xml:space="preserve">Our </w:t>
+      </w:r>
+      <w:r>
+        <w:t xml:space="preserve">Freemarker </w:t>
+      </w:r>
+      <w:r>
+        <w:t xml:space="preserve">generator solves that problem. </w:t>
       </w:r>
       <w:r>
         <w:t>Here is a simple example of this collision avoidance</w:t>
@@ -4316,7 +4404,6 @@
                 <w:sz w:val="18"/>
                 <w:szCs w:val="18"/>
               </w:rPr>
-              <w:lastRenderedPageBreak/>
               <w:t xml:space="preserve">set </w:t>
             </w:r>
             <w:proofErr w:type="spellStart"/>
@@ -5423,10 +5510,13 @@
         <w:t xml:space="preserve"> modularization</w:t>
       </w:r>
       <w:r>
-        <w:t xml:space="preserve"> tools that allow build scripts to be divided into “c</w:t>
-      </w:r>
-      <w:r>
-        <w:t>omponents” that are reusable.  Y</w:t>
+        <w:t xml:space="preserve"> tools that allow build scripts to be divided into “</w:t>
+      </w:r>
+      <w:r>
+        <w:t>modules</w:t>
+      </w:r>
+      <w:r>
+        <w:t>” that are reusable.  Y</w:t>
       </w:r>
       <w:r>
         <w:t>ou</w:t>
@@ -5974,6 +6064,7 @@
           <w:sz w:val="18"/>
           <w:szCs w:val="18"/>
         </w:rPr>
+        <w:lastRenderedPageBreak/>
         <w:t xml:space="preserve"> </w:t>
       </w:r>
       <w:proofErr w:type="spellStart"/>
@@ -6066,7 +6157,6 @@
           <w:sz w:val="18"/>
           <w:szCs w:val="18"/>
         </w:rPr>
-        <w:lastRenderedPageBreak/>
         <w:t xml:space="preserve"> </w:t>
       </w:r>
       <w:proofErr w:type="spellStart"/>
@@ -6357,10 +6447,10 @@
         <w:spacing w:after="0" w:line="240" w:lineRule="auto"/>
       </w:pPr>
       <w:r>
-        <w:t xml:space="preserve">The targets </w:t>
-      </w:r>
-      <w:r>
-        <w:t xml:space="preserve">(tasks) </w:t>
+        <w:t>The targets</w:t>
+      </w:r>
+      <w:r>
+        <w:t xml:space="preserve"> </w:t>
       </w:r>
       <w:r>
         <w:t>perform the work outlined in the description</w:t>
@@ -6565,7 +6655,18 @@
         <w:t xml:space="preserve">logs </w:t>
       </w:r>
       <w:r>
-        <w:t>reveals these attributes:</w:t>
+        <w:t>reveal</w:t>
+      </w:r>
+      <w:r>
+        <w:t xml:space="preserve"> </w:t>
+      </w:r>
+      <w:bookmarkStart w:id="0" w:name="_GoBack"/>
+      <w:bookmarkEnd w:id="0"/>
+      <w:r>
+        <w:t>these attribute</w:t>
+      </w:r>
+      <w:r>
+        <w:t>:</w:t>
       </w:r>
     </w:p>
     <w:p>
@@ -6882,7 +6983,6 @@
         <w:spacing w:after="0" w:line="240" w:lineRule="auto"/>
       </w:pPr>
       <w:r>
-        <w:lastRenderedPageBreak/>
         <w:t xml:space="preserve">Define </w:t>
       </w:r>
       <w:proofErr w:type="spellStart"/>
@@ -7162,7 +7262,19 @@
         <w:t xml:space="preserve"> interpolation</w:t>
       </w:r>
       <w:r>
-        <w:t xml:space="preserve"> in the input template. We are able to use our generator, with a unique interpolation request format, to process the template interpolation requests.</w:t>
+        <w:t xml:space="preserve"> in the input </w:t>
+      </w:r>
+      <w:r>
+        <w:rPr>
+          <w:i/>
+        </w:rPr>
+        <w:t>HQL</w:t>
+      </w:r>
+      <w:r>
+        <w:t xml:space="preserve"> file</w:t>
+      </w:r>
+      <w:r>
+        <w:t>. We are able to use our generator, with a unique interpolation request format, to process the template interpolation requests.</w:t>
       </w:r>
     </w:p>
     <w:p>
@@ -7265,7 +7377,16 @@
         <w:spacing w:after="0" w:line="240" w:lineRule="auto"/>
       </w:pPr>
       <w:r>
-        <w:t>Freemarker allows us to generate complex output simply</w:t>
+        <w:rPr>
+          <w:i/>
+        </w:rPr>
+        <w:t>Freemarker</w:t>
+      </w:r>
+      <w:r>
+        <w:t xml:space="preserve"> allows us to generate complex output simply</w:t>
+      </w:r>
+      <w:r>
+        <w:t xml:space="preserve"> without writing a Bash program</w:t>
       </w:r>
       <w:r>
         <w:t>. Here is the</w:t>

</xml_diff>

<commit_message>
Correct image to add title.
</commit_message>
<xml_diff>
--- a/dev-topics-generationutils/example/aa_readme/ApacheAntAndDevOpsPractices.docx
+++ b/dev-topics-generationutils/example/aa_readme/ApacheAntAndDevOpsPractices.docx
@@ -19,9 +19,9 @@
         </w:rPr>
         <w:drawing>
           <wp:inline distT="0" distB="0" distL="0" distR="0">
-            <wp:extent cx="5943600" cy="4347210"/>
+            <wp:extent cx="5943600" cy="4351020"/>
             <wp:effectExtent l="0" t="0" r="0" b="0"/>
-            <wp:docPr id="6" name="Picture 6"/>
+            <wp:docPr id="5" name="Picture 5"/>
             <wp:cNvGraphicFramePr>
               <a:graphicFrameLocks xmlns:a="http://schemas.openxmlformats.org/drawingml/2006/main" noChangeAspect="1"/>
             </wp:cNvGraphicFramePr>
@@ -29,11 +29,11 @@
               <a:graphicData uri="http://schemas.openxmlformats.org/drawingml/2006/picture">
                 <pic:pic xmlns:pic="http://schemas.openxmlformats.org/drawingml/2006/picture">
                   <pic:nvPicPr>
-                    <pic:cNvPr id="0" name="ant-bug-close-up-1104972_wording.jpg"/>
+                    <pic:cNvPr id="0" name="ant-bug-close-up-1104972-small.jpg"/>
                     <pic:cNvPicPr/>
                   </pic:nvPicPr>
                   <pic:blipFill>
-                    <a:blip r:embed="rId8" cstate="print">
+                    <a:blip r:embed="rId8">
                       <a:extLst>
                         <a:ext uri="{28A0092B-C50C-407E-A947-70E740481C1C}">
                           <a14:useLocalDpi xmlns:a14="http://schemas.microsoft.com/office/drawing/2010/main" val="0"/>
@@ -47,7 +47,7 @@
                   <pic:spPr>
                     <a:xfrm>
                       <a:off x="0" y="0"/>
-                      <a:ext cx="5943600" cy="4347210"/>
+                      <a:ext cx="5943600" cy="4351020"/>
                     </a:xfrm>
                     <a:prstGeom prst="rect">
                       <a:avLst/>
@@ -160,11 +160,16 @@
         <w:spacing w:after="0" w:line="240" w:lineRule="auto"/>
       </w:pPr>
       <w:r>
-        <w:t>F</w:t>
-      </w:r>
-      <w:r>
-        <w:t>eatures offers a replacement for Bash with greater reliability (robust execution) and simplified orchestration.</w:t>
-      </w:r>
+        <w:t>Is</w:t>
+      </w:r>
+      <w:r>
+        <w:t xml:space="preserve"> a replacement for Bash with greater reliability (robust execution) and simplified </w:t>
+      </w:r>
+      <w:proofErr w:type="gramStart"/>
+      <w:r>
+        <w:t>orchestration.</w:t>
+      </w:r>
+      <w:proofErr w:type="gramEnd"/>
     </w:p>
     <w:p>
       <w:pPr>
@@ -218,17 +223,17 @@
         <w:t xml:space="preserve"> to remote servers. Examples are</w:t>
       </w:r>
       <w:r>
-        <w:t xml:space="preserve"> configuration files or payloads for Cloud APIs. There are many tools to handle these “push” operation</w:t>
+        <w:t xml:space="preserve"> configuration files or payloads for Cloud APIs. There are many tools to handle </w:t>
+      </w:r>
+      <w:r>
+        <w:lastRenderedPageBreak/>
+        <w:t>these “push” operation</w:t>
       </w:r>
       <w:r>
         <w:t>s</w:t>
       </w:r>
       <w:r>
-        <w:t xml:space="preserve"> to remote servers, and to maintain the concordance between the repository of </w:t>
-      </w:r>
-      <w:r>
-        <w:lastRenderedPageBreak/>
-        <w:t>source documents and the transformed rep</w:t>
+        <w:t xml:space="preserve"> to remote servers, and to maintain the concordance between the repository of source documents and the transformed rep</w:t>
       </w:r>
       <w:r>
         <w:t>resentations on remote servers.</w:t>
@@ -362,7 +367,15 @@
         <w:t xml:space="preserve"> of the deployable files</w:t>
       </w:r>
       <w:r>
-        <w:t xml:space="preserve"> for variant targets (i.e., environments</w:t>
+        <w:t xml:space="preserve"> for variant targets (i.e., </w:t>
+      </w:r>
+      <w:r>
+        <w:t xml:space="preserve">deployment </w:t>
+      </w:r>
+      <w:bookmarkStart w:id="0" w:name="_GoBack"/>
+      <w:bookmarkEnd w:id="0"/>
+      <w:r>
+        <w:t>environments</w:t>
       </w:r>
       <w:r>
         <w:t>.</w:t>
@@ -974,7 +987,6 @@
         <w:spacing w:after="0" w:line="240" w:lineRule="auto"/>
       </w:pPr>
       <w:r>
-        <w:lastRenderedPageBreak/>
         <w:t xml:space="preserve">There was a movement for </w:t>
       </w:r>
       <w:r>
@@ -1563,6 +1575,7 @@
         <w:spacing w:after="0" w:line="240" w:lineRule="auto"/>
       </w:pPr>
       <w:r>
+        <w:lastRenderedPageBreak/>
         <w:t>Well suited to for</w:t>
       </w:r>
       <w:r>
@@ -1579,7 +1592,6 @@
         <w:spacing w:after="0" w:line="240" w:lineRule="auto"/>
       </w:pPr>
       <w:r>
-        <w:lastRenderedPageBreak/>
         <w:t>Easily extensible by multiple mechanisms.</w:t>
       </w:r>
     </w:p>
@@ -2504,6 +2516,7 @@
                 <w:sz w:val="18"/>
                 <w:szCs w:val="18"/>
               </w:rPr>
+              <w:lastRenderedPageBreak/>
               <w:t>GEN_tasks</w:t>
             </w:r>
             <w:proofErr w:type="spellEnd"/>
@@ -4243,6 +4256,7 @@
                 <w:sz w:val="18"/>
                 <w:szCs w:val="18"/>
               </w:rPr>
+              <w:lastRenderedPageBreak/>
               <w:t xml:space="preserve">set </w:t>
             </w:r>
             <w:proofErr w:type="spellStart"/>
@@ -6020,6 +6034,7 @@
           <w:sz w:val="18"/>
           <w:szCs w:val="18"/>
         </w:rPr>
+        <w:lastRenderedPageBreak/>
         <w:t xml:space="preserve"> </w:t>
       </w:r>
       <w:proofErr w:type="gramStart"/>
@@ -6064,7 +6079,6 @@
           <w:sz w:val="18"/>
           <w:szCs w:val="18"/>
         </w:rPr>
-        <w:lastRenderedPageBreak/>
         <w:t xml:space="preserve"> </w:t>
       </w:r>
       <w:proofErr w:type="spellStart"/>
@@ -6660,8 +6674,6 @@
       <w:r>
         <w:t xml:space="preserve"> </w:t>
       </w:r>
-      <w:bookmarkStart w:id="0" w:name="_GoBack"/>
-      <w:bookmarkEnd w:id="0"/>
       <w:r>
         <w:t>these attribute</w:t>
       </w:r>
@@ -6947,6 +6959,7 @@
         <w:spacing w:after="0" w:line="240" w:lineRule="auto"/>
       </w:pPr>
       <w:r>
+        <w:lastRenderedPageBreak/>
         <w:t>The build</w:t>
       </w:r>
       <w:r>

</xml_diff>